<commit_message>
message the sql again
</commit_message>
<xml_diff>
--- a/Oracle/Day-1/Assignment-1.docx
+++ b/Oracle/Day-1/Assignment-1.docx
@@ -326,10 +326,16 @@
       </w:r>
       <w:proofErr w:type="spellEnd"/>
       <w:r>
-        <w:t xml:space="preserve"> order by Client_No;</w:t>
-      </w:r>
-      <w:bookmarkStart w:id="0" w:name="_GoBack"/>
-      <w:bookmarkEnd w:id="0"/>
+        <w:t xml:space="preserve"> order by </w:t>
+      </w:r>
+      <w:proofErr w:type="spellStart"/>
+      <w:r>
+        <w:t>Client_No</w:t>
+      </w:r>
+      <w:proofErr w:type="spellEnd"/>
+      <w:r>
+        <w:t>;</w:t>
+      </w:r>
     </w:p>
     <w:p/>
     <w:p>
@@ -342,19 +348,7 @@
         <w:rPr>
           <w:b/>
         </w:rPr>
-        <w:t>Table</w:t>
-      </w:r>
-      <w:r>
-        <w:rPr>
-          <w:b/>
-        </w:rPr>
-        <w:t>-2</w:t>
-      </w:r>
-      <w:r>
-        <w:rPr>
-          <w:b/>
-        </w:rPr>
-        <w:t xml:space="preserve"> Creation:</w:t>
+        <w:t>Table-2 Creation:</w:t>
       </w:r>
     </w:p>
     <w:p>
@@ -929,14 +923,7 @@
                 <w:bCs/>
               </w:rPr>
               <w:br/>
-              <w:t>4</w:t>
-            </w:r>
-            <w:r>
-              <w:rPr>
-                <w:b/>
-                <w:bCs/>
-              </w:rPr>
-              <w:t>.</w:t>
+              <w:t>4.</w:t>
             </w:r>
           </w:p>
         </w:tc>
@@ -953,7 +940,7 @@
                 <w:bCs/>
               </w:rPr>
               <w:br/>
-              <w:t xml:space="preserve">Construct English like sentence from the table </w:t>
+              <w:t xml:space="preserve">Find the name and address of customer who has placed </w:t>
             </w:r>
             <w:proofErr w:type="spellStart"/>
             <w:r>
@@ -961,7 +948,7 @@
                 <w:b/>
                 <w:bCs/>
               </w:rPr>
-              <w:t>client_master</w:t>
+              <w:t>Order_no</w:t>
             </w:r>
             <w:proofErr w:type="spellEnd"/>
             <w:r>
@@ -969,7 +956,7 @@
                 <w:b/>
                 <w:bCs/>
               </w:rPr>
-              <w:t xml:space="preserve"> ({Customer name} live in the city of {city}).</w:t>
+              <w:t xml:space="preserve"> 'O19003' and 'O19002' respectively.</w:t>
             </w:r>
           </w:p>
         </w:tc>
@@ -980,6 +967,137 @@
         <w:tab/>
       </w:r>
       <w:r>
+        <w:t xml:space="preserve">SELECT tbl_CLIENT_MASTER.name, </w:t>
+      </w:r>
+      <w:proofErr w:type="spellStart"/>
+      <w:r>
+        <w:t>tbl_CLIENT_MASTER.City</w:t>
+      </w:r>
+      <w:proofErr w:type="spellEnd"/>
+      <w:r>
+        <w:t xml:space="preserve"> FROM </w:t>
+      </w:r>
+      <w:proofErr w:type="spellStart"/>
+      <w:r>
+        <w:t>tbl_CLIENT_MASTER</w:t>
+      </w:r>
+      <w:proofErr w:type="spellEnd"/>
+      <w:r>
+        <w:t xml:space="preserve"> JOIN </w:t>
+      </w:r>
+      <w:proofErr w:type="spellStart"/>
+      <w:r>
+        <w:t>tbl_SALE_ORDER</w:t>
+      </w:r>
+      <w:proofErr w:type="spellEnd"/>
+      <w:r>
+        <w:t xml:space="preserve"> ON </w:t>
+      </w:r>
+      <w:proofErr w:type="spellStart"/>
+      <w:r>
+        <w:t>tbl_CLIENT_MASTER.client_no</w:t>
+      </w:r>
+      <w:proofErr w:type="spellEnd"/>
+      <w:r>
+        <w:t xml:space="preserve"> = </w:t>
+      </w:r>
+      <w:proofErr w:type="spellStart"/>
+      <w:r>
+        <w:t>tbl_SALE_ORDER.client_no</w:t>
+      </w:r>
+      <w:proofErr w:type="spellEnd"/>
+      <w:r>
+        <w:t xml:space="preserve"> WHERE </w:t>
+      </w:r>
+      <w:proofErr w:type="spellStart"/>
+      <w:r>
+        <w:t>tbl_SALE_ORDER.order_no</w:t>
+      </w:r>
+      <w:proofErr w:type="spellEnd"/>
+      <w:r>
+        <w:t xml:space="preserve"> IN ('O19003', 'O19002');</w:t>
+      </w:r>
+    </w:p>
+    <w:tbl>
+      <w:tblPr>
+        <w:tblW w:w="0" w:type="auto"/>
+        <w:tblCellMar>
+          <w:top w:w="15" w:type="dxa"/>
+          <w:left w:w="15" w:type="dxa"/>
+          <w:bottom w:w="15" w:type="dxa"/>
+          <w:right w:w="15" w:type="dxa"/>
+        </w:tblCellMar>
+        <w:tblLook w:val="04A0" w:firstRow="1" w:lastRow="0" w:firstColumn="1" w:lastColumn="0" w:noHBand="0" w:noVBand="1"/>
+      </w:tblPr>
+      <w:tblGrid>
+        <w:gridCol w:w="216"/>
+        <w:gridCol w:w="8810"/>
+      </w:tblGrid>
+      <w:tr>
+        <w:tc>
+          <w:tcPr>
+            <w:tcW w:w="0" w:type="auto"/>
+            <w:shd w:val="clear" w:color="auto" w:fill="FFFFFF"/>
+            <w:hideMark/>
+          </w:tcPr>
+          <w:p>
+            <w:r>
+              <w:rPr>
+                <w:b/>
+                <w:bCs/>
+              </w:rPr>
+              <w:br/>
+              <w:t>5</w:t>
+            </w:r>
+            <w:r>
+              <w:rPr>
+                <w:b/>
+                <w:bCs/>
+              </w:rPr>
+              <w:t>.</w:t>
+            </w:r>
+          </w:p>
+        </w:tc>
+        <w:tc>
+          <w:tcPr>
+            <w:tcW w:w="0" w:type="auto"/>
+            <w:shd w:val="clear" w:color="auto" w:fill="FFFFFF"/>
+            <w:hideMark/>
+          </w:tcPr>
+          <w:p>
+            <w:r>
+              <w:rPr>
+                <w:b/>
+                <w:bCs/>
+              </w:rPr>
+              <w:br/>
+              <w:t xml:space="preserve">Construct English like sentence from the table </w:t>
+            </w:r>
+            <w:proofErr w:type="spellStart"/>
+            <w:r>
+              <w:rPr>
+                <w:b/>
+                <w:bCs/>
+              </w:rPr>
+              <w:t>client_master</w:t>
+            </w:r>
+            <w:proofErr w:type="spellEnd"/>
+            <w:r>
+              <w:rPr>
+                <w:b/>
+                <w:bCs/>
+              </w:rPr>
+              <w:t xml:space="preserve"> ({Customer name} live in the city of {city}).</w:t>
+            </w:r>
+          </w:p>
+        </w:tc>
+      </w:tr>
+    </w:tbl>
+    <w:p>
+      <w:r>
+        <w:tab/>
+      </w:r>
+      <w:r>
         <w:t xml:space="preserve">SELECT Name || ' lives in the city of ' || City || '.' FROM </w:t>
       </w:r>
       <w:proofErr w:type="spellStart"/>
@@ -989,6 +1107,245 @@
       <w:proofErr w:type="spellEnd"/>
       <w:r>
         <w:t>;</w:t>
+      </w:r>
+    </w:p>
+    <w:tbl>
+      <w:tblPr>
+        <w:tblW w:w="0" w:type="auto"/>
+        <w:tblCellMar>
+          <w:top w:w="15" w:type="dxa"/>
+          <w:left w:w="15" w:type="dxa"/>
+          <w:bottom w:w="15" w:type="dxa"/>
+          <w:right w:w="15" w:type="dxa"/>
+        </w:tblCellMar>
+        <w:tblLook w:val="04A0" w:firstRow="1" w:lastRow="0" w:firstColumn="1" w:lastColumn="0" w:noHBand="0" w:noVBand="1"/>
+      </w:tblPr>
+      <w:tblGrid>
+        <w:gridCol w:w="216"/>
+        <w:gridCol w:w="8717"/>
+      </w:tblGrid>
+      <w:tr>
+        <w:tc>
+          <w:tcPr>
+            <w:tcW w:w="0" w:type="auto"/>
+            <w:shd w:val="clear" w:color="auto" w:fill="FFFFFF"/>
+            <w:hideMark/>
+          </w:tcPr>
+          <w:p>
+            <w:r>
+              <w:rPr>
+                <w:b/>
+                <w:bCs/>
+              </w:rPr>
+              <w:br/>
+              <w:t>6.</w:t>
+            </w:r>
+          </w:p>
+        </w:tc>
+        <w:tc>
+          <w:tcPr>
+            <w:tcW w:w="0" w:type="auto"/>
+            <w:shd w:val="clear" w:color="auto" w:fill="FFFFFF"/>
+            <w:hideMark/>
+          </w:tcPr>
+          <w:p>
+            <w:r>
+              <w:rPr>
+                <w:b/>
+                <w:bCs/>
+              </w:rPr>
+              <w:br/>
+              <w:t xml:space="preserve">List the </w:t>
+            </w:r>
+            <w:proofErr w:type="spellStart"/>
+            <w:r>
+              <w:rPr>
+                <w:b/>
+                <w:bCs/>
+              </w:rPr>
+              <w:t>client_no</w:t>
+            </w:r>
+            <w:proofErr w:type="spellEnd"/>
+            <w:r>
+              <w:rPr>
+                <w:b/>
+                <w:bCs/>
+              </w:rPr>
+              <w:t xml:space="preserve">, name, city and </w:t>
+            </w:r>
+            <w:proofErr w:type="spellStart"/>
+            <w:r>
+              <w:rPr>
+                <w:b/>
+                <w:bCs/>
+              </w:rPr>
+              <w:t>pincode</w:t>
+            </w:r>
+            <w:proofErr w:type="spellEnd"/>
+            <w:r>
+              <w:rPr>
+                <w:b/>
+                <w:bCs/>
+              </w:rPr>
+              <w:t xml:space="preserve"> of clients </w:t>
+            </w:r>
+            <w:proofErr w:type="gramStart"/>
+            <w:r>
+              <w:rPr>
+                <w:b/>
+                <w:bCs/>
+              </w:rPr>
+              <w:t>whose</w:t>
+            </w:r>
+            <w:proofErr w:type="gramEnd"/>
+            <w:r>
+              <w:rPr>
+                <w:b/>
+                <w:bCs/>
+              </w:rPr>
+              <w:t xml:space="preserve"> </w:t>
+            </w:r>
+            <w:proofErr w:type="spellStart"/>
+            <w:r>
+              <w:rPr>
+                <w:b/>
+                <w:bCs/>
+              </w:rPr>
+              <w:t>Order_status</w:t>
+            </w:r>
+            <w:proofErr w:type="spellEnd"/>
+            <w:r>
+              <w:rPr>
+                <w:b/>
+                <w:bCs/>
+              </w:rPr>
+              <w:t xml:space="preserve"> is "In process".</w:t>
+            </w:r>
+          </w:p>
+        </w:tc>
+      </w:tr>
+    </w:tbl>
+    <w:p>
+      <w:r>
+        <w:tab/>
+        <w:t xml:space="preserve">SELECT tbl_CLIENT_MASTER.name, </w:t>
+      </w:r>
+      <w:proofErr w:type="spellStart"/>
+      <w:r>
+        <w:t>tbl_CLIENT_MASTER</w:t>
+      </w:r>
+      <w:proofErr w:type="spellEnd"/>
+      <w:r>
+        <w:t>.</w:t>
+      </w:r>
+      <w:r>
+        <w:t xml:space="preserve"> </w:t>
+      </w:r>
+      <w:r>
+        <w:t>Cit</w:t>
+      </w:r>
+      <w:bookmarkStart w:id="0" w:name="_GoBack"/>
+      <w:bookmarkEnd w:id="0"/>
+      <w:r>
+        <w:t>y,</w:t>
+      </w:r>
+      <w:r>
+        <w:t xml:space="preserve"> </w:t>
+      </w:r>
+      <w:proofErr w:type="spellStart"/>
+      <w:r>
+        <w:t>tbl_CLIENT_</w:t>
+      </w:r>
+      <w:proofErr w:type="gramStart"/>
+      <w:r>
+        <w:t>MASTER</w:t>
+      </w:r>
+      <w:proofErr w:type="spellEnd"/>
+      <w:r>
+        <w:t xml:space="preserve">  </w:t>
+      </w:r>
+      <w:r>
+        <w:t>.</w:t>
+      </w:r>
+      <w:proofErr w:type="gramEnd"/>
+      <w:r>
+        <w:t xml:space="preserve"> </w:t>
+      </w:r>
+      <w:proofErr w:type="spellStart"/>
+      <w:proofErr w:type="gramStart"/>
+      <w:r>
+        <w:t>pincode</w:t>
+      </w:r>
+      <w:proofErr w:type="spellEnd"/>
+      <w:proofErr w:type="gramEnd"/>
+      <w:r>
+        <w:t xml:space="preserve"> </w:t>
+      </w:r>
+      <w:r>
+        <w:t xml:space="preserve">FROM </w:t>
+      </w:r>
+      <w:proofErr w:type="spellStart"/>
+      <w:r>
+        <w:t>tbl_CLIEN</w:t>
+      </w:r>
+      <w:r>
+        <w:t>T_MASTER</w:t>
+      </w:r>
+      <w:proofErr w:type="spellEnd"/>
+      <w:r>
+        <w:t xml:space="preserve"> JOIN </w:t>
+      </w:r>
+      <w:proofErr w:type="spellStart"/>
+      <w:r>
+        <w:t>tbl_SALE_ORDER</w:t>
+      </w:r>
+      <w:proofErr w:type="spellEnd"/>
+      <w:r>
+        <w:t xml:space="preserve"> ON </w:t>
+      </w:r>
+      <w:proofErr w:type="spellStart"/>
+      <w:r>
+        <w:t>tbl_CLIENT</w:t>
+      </w:r>
+      <w:proofErr w:type="spellEnd"/>
+      <w:r>
+        <w:t xml:space="preserve"> </w:t>
+      </w:r>
+      <w:r>
+        <w:t>_MASTER</w:t>
+      </w:r>
+      <w:r>
+        <w:t xml:space="preserve"> </w:t>
+      </w:r>
+      <w:r>
+        <w:t>.</w:t>
+      </w:r>
+      <w:r>
+        <w:t xml:space="preserve"> </w:t>
+      </w:r>
+      <w:proofErr w:type="spellStart"/>
+      <w:r>
+        <w:t>client_no</w:t>
+      </w:r>
+      <w:proofErr w:type="spellEnd"/>
+      <w:r>
+        <w:t xml:space="preserve"> = </w:t>
+      </w:r>
+      <w:proofErr w:type="spellStart"/>
+      <w:r>
+        <w:t>tbl_SALE_ORDER.client_no</w:t>
+      </w:r>
+      <w:proofErr w:type="spellEnd"/>
+      <w:r>
+        <w:t xml:space="preserve"> WHERE </w:t>
+      </w:r>
+      <w:proofErr w:type="spellStart"/>
+      <w:r>
+        <w:t>tbl_SALE_ORDER.Order_Status</w:t>
+      </w:r>
+      <w:proofErr w:type="spellEnd"/>
+      <w:r>
+        <w:t xml:space="preserve"> = 'In process';</w:t>
       </w:r>
     </w:p>
     <w:sectPr>

</xml_diff>